<commit_message>
commit document and mockup UI
</commit_message>
<xml_diff>
--- a/Document/cnmptudcntt_ke-hoach-va-nhat-ky-thuc-hien-NHOM6.docx
+++ b/Document/cnmptudcntt_ke-hoach-va-nhat-ky-thuc-hien-NHOM6.docx
@@ -1,6 +1,6 @@
 
 <file path=word/document.xml><?xml version="1.0" encoding="utf-8"?>
-<w:document xmlns:wpc="http://schemas.microsoft.com/office/word/2010/wordprocessingCanvas" xmlns:cx="http://schemas.microsoft.com/office/drawing/2014/chartex" xmlns:mc="http://schemas.openxmlformats.org/markup-compatibility/2006" xmlns:o="urn:schemas-microsoft-com:office:office" xmlns:r="http://schemas.openxmlformats.org/officeDocument/2006/relationships" xmlns:m="http://schemas.openxmlformats.org/officeDocument/2006/math" xmlns:v="urn:schemas-microsoft-com:vml" xmlns:wp14="http://schemas.microsoft.com/office/word/2010/wordprocessingDrawing" xmlns:wp="http://schemas.openxmlformats.org/drawingml/2006/wordprocessingDrawing" xmlns:w10="urn:schemas-microsoft-com:office:word" xmlns:w="http://schemas.openxmlformats.org/wordprocessingml/2006/main" xmlns:w14="http://schemas.microsoft.com/office/word/2010/wordml" xmlns:w15="http://schemas.microsoft.com/office/word/2012/wordml" xmlns:w16se="http://schemas.microsoft.com/office/word/2015/wordml/symex" xmlns:wpg="http://schemas.microsoft.com/office/word/2010/wordprocessingGroup" xmlns:wpi="http://schemas.microsoft.com/office/word/2010/wordprocessingInk" xmlns:wne="http://schemas.microsoft.com/office/word/2006/wordml" xmlns:wps="http://schemas.microsoft.com/office/word/2010/wordprocessingShape" mc:Ignorable="w14 w15 w16se wp14">
+<w:document xmlns:wpc="http://schemas.microsoft.com/office/word/2010/wordprocessingCanvas" xmlns:cx="http://schemas.microsoft.com/office/drawing/2014/chartex" xmlns:cx1="http://schemas.microsoft.com/office/drawing/2015/9/8/chartex" xmlns:cx2="http://schemas.microsoft.com/office/drawing/2015/10/21/chartex" xmlns:cx3="http://schemas.microsoft.com/office/drawing/2016/5/9/chartex" xmlns:cx4="http://schemas.microsoft.com/office/drawing/2016/5/10/chartex" xmlns:cx5="http://schemas.microsoft.com/office/drawing/2016/5/11/chartex" xmlns:cx6="http://schemas.microsoft.com/office/drawing/2016/5/12/chartex" xmlns:cx7="http://schemas.microsoft.com/office/drawing/2016/5/13/chartex" xmlns:cx8="http://schemas.microsoft.com/office/drawing/2016/5/14/chartex" xmlns:mc="http://schemas.openxmlformats.org/markup-compatibility/2006" xmlns:aink="http://schemas.microsoft.com/office/drawing/2016/ink" xmlns:am3d="http://schemas.microsoft.com/office/drawing/2017/model3d" xmlns:o="urn:schemas-microsoft-com:office:office" xmlns:r="http://schemas.openxmlformats.org/officeDocument/2006/relationships" xmlns:m="http://schemas.openxmlformats.org/officeDocument/2006/math" xmlns:v="urn:schemas-microsoft-com:vml" xmlns:wp14="http://schemas.microsoft.com/office/word/2010/wordprocessingDrawing" xmlns:wp="http://schemas.openxmlformats.org/drawingml/2006/wordprocessingDrawing" xmlns:w10="urn:schemas-microsoft-com:office:word" xmlns:w="http://schemas.openxmlformats.org/wordprocessingml/2006/main" xmlns:w14="http://schemas.microsoft.com/office/word/2010/wordml" xmlns:w15="http://schemas.microsoft.com/office/word/2012/wordml" xmlns:w16cex="http://schemas.microsoft.com/office/word/2018/wordml/cex" xmlns:w16cid="http://schemas.microsoft.com/office/word/2016/wordml/cid" xmlns:w16="http://schemas.microsoft.com/office/word/2018/wordml" xmlns:w16sdtdh="http://schemas.microsoft.com/office/word/2020/wordml/sdtdatahash" xmlns:w16se="http://schemas.microsoft.com/office/word/2015/wordml/symex" xmlns:wpg="http://schemas.microsoft.com/office/word/2010/wordprocessingGroup" xmlns:wpi="http://schemas.microsoft.com/office/word/2010/wordprocessingInk" xmlns:wne="http://schemas.microsoft.com/office/word/2006/wordml" xmlns:wps="http://schemas.microsoft.com/office/word/2010/wordprocessingShape" mc:Ignorable="w14 w15 w16se w16cid w16 w16cex w16sdtdh wp14">
   <w:body>
     <w:p>
       <w:pPr>
@@ -10,8 +10,6 @@
           <w:sz w:val="54"/>
         </w:rPr>
       </w:pPr>
-      <w:bookmarkStart w:id="0" w:name="_GoBack"/>
-      <w:bookmarkEnd w:id="0"/>
       <w:r>
         <w:rPr>
           <w:sz w:val="54"/>
@@ -4667,6 +4665,80 @@
                 <w:lang w:val="en-GB"/>
               </w:rPr>
             </w:pPr>
+            <w:r>
+              <w:rPr>
+                <w:szCs w:val="26"/>
+                <w:lang w:val="en-GB"/>
+              </w:rPr>
+              <w:t>Họp nhóm</w:t>
+            </w:r>
+          </w:p>
+          <w:p>
+            <w:pPr>
+              <w:widowControl w:val="0"/>
+              <w:tabs>
+                <w:tab w:val="left" w:pos="360"/>
+              </w:tabs>
+              <w:ind w:right="29"/>
+              <w:rPr>
+                <w:szCs w:val="26"/>
+                <w:lang w:val="en-GB"/>
+              </w:rPr>
+            </w:pPr>
+            <w:r>
+              <w:rPr>
+                <w:szCs w:val="26"/>
+                <w:lang w:val="en-GB"/>
+              </w:rPr>
+              <w:t>Chọn template</w:t>
+            </w:r>
+            <w:r>
+              <w:rPr>
+                <w:szCs w:val="26"/>
+                <w:lang w:val="en-GB"/>
+              </w:rPr>
+              <w:t xml:space="preserve"> chatbot</w:t>
+            </w:r>
+          </w:p>
+          <w:p>
+            <w:pPr>
+              <w:widowControl w:val="0"/>
+              <w:tabs>
+                <w:tab w:val="left" w:pos="360"/>
+              </w:tabs>
+              <w:ind w:right="29"/>
+              <w:rPr>
+                <w:szCs w:val="26"/>
+                <w:lang w:val="en-GB"/>
+              </w:rPr>
+            </w:pPr>
+            <w:r>
+              <w:rPr>
+                <w:szCs w:val="26"/>
+                <w:lang w:val="en-GB"/>
+              </w:rPr>
+              <w:t>Xác định số giao diện cần thiết kế</w:t>
+            </w:r>
+          </w:p>
+          <w:p>
+            <w:pPr>
+              <w:widowControl w:val="0"/>
+              <w:tabs>
+                <w:tab w:val="left" w:pos="360"/>
+              </w:tabs>
+              <w:ind w:right="29"/>
+              <w:rPr>
+                <w:szCs w:val="26"/>
+                <w:lang w:val="en-GB"/>
+              </w:rPr>
+            </w:pPr>
+            <w:r>
+              <w:rPr>
+                <w:szCs w:val="26"/>
+                <w:lang w:val="en-GB"/>
+              </w:rPr>
+              <w:t>Thiết kế mockup giao diện mobile</w:t>
+            </w:r>
           </w:p>
         </w:tc>
         <w:tc>
@@ -4691,6 +4763,13 @@
                 <w:lang w:val="en-GB"/>
               </w:rPr>
             </w:pPr>
+            <w:r>
+              <w:rPr>
+                <w:szCs w:val="26"/>
+                <w:lang w:val="en-GB"/>
+              </w:rPr>
+              <w:t>Mọi người</w:t>
+            </w:r>
           </w:p>
         </w:tc>
         <w:tc>
@@ -4715,6 +4794,13 @@
                 <w:lang w:val="en-GB"/>
               </w:rPr>
             </w:pPr>
+            <w:r>
+              <w:rPr>
+                <w:szCs w:val="26"/>
+                <w:lang w:val="en-GB"/>
+              </w:rPr>
+              <w:t>4/10</w:t>
+            </w:r>
           </w:p>
         </w:tc>
         <w:tc>
@@ -4739,6 +4825,33 @@
                 <w:lang w:val="en-GB"/>
               </w:rPr>
             </w:pPr>
+            <w:r>
+              <w:rPr>
+                <w:szCs w:val="26"/>
+                <w:lang w:val="en-GB"/>
+              </w:rPr>
+              <w:t>+ Cả nhóm có mặt đầy đủ</w:t>
+            </w:r>
+          </w:p>
+          <w:p>
+            <w:pPr>
+              <w:widowControl w:val="0"/>
+              <w:tabs>
+                <w:tab w:val="left" w:pos="360"/>
+              </w:tabs>
+              <w:ind w:right="29"/>
+              <w:rPr>
+                <w:szCs w:val="26"/>
+                <w:lang w:val="en-GB"/>
+              </w:rPr>
+            </w:pPr>
+            <w:r>
+              <w:rPr>
+                <w:szCs w:val="26"/>
+                <w:lang w:val="en-GB"/>
+              </w:rPr>
+              <w:t>+ Deadline: t5</w:t>
+            </w:r>
           </w:p>
         </w:tc>
       </w:tr>
@@ -7371,7 +7484,6 @@
           </w:tcPr>
           <w:p>
             <w:r>
-              <w:lastRenderedPageBreak/>
               <w:t>Tuần 08.</w:t>
             </w:r>
           </w:p>
@@ -9890,7 +10002,7 @@
 </file>
 
 <file path=word/endnotes.xml><?xml version="1.0" encoding="utf-8"?>
-<w:endnotes xmlns:wpc="http://schemas.microsoft.com/office/word/2010/wordprocessingCanvas" xmlns:cx="http://schemas.microsoft.com/office/drawing/2014/chartex" xmlns:mc="http://schemas.openxmlformats.org/markup-compatibility/2006" xmlns:o="urn:schemas-microsoft-com:office:office" xmlns:r="http://schemas.openxmlformats.org/officeDocument/2006/relationships" xmlns:m="http://schemas.openxmlformats.org/officeDocument/2006/math" xmlns:v="urn:schemas-microsoft-com:vml" xmlns:wp14="http://schemas.microsoft.com/office/word/2010/wordprocessingDrawing" xmlns:wp="http://schemas.openxmlformats.org/drawingml/2006/wordprocessingDrawing" xmlns:w10="urn:schemas-microsoft-com:office:word" xmlns:w="http://schemas.openxmlformats.org/wordprocessingml/2006/main" xmlns:w14="http://schemas.microsoft.com/office/word/2010/wordml" xmlns:w15="http://schemas.microsoft.com/office/word/2012/wordml" xmlns:w16se="http://schemas.microsoft.com/office/word/2015/wordml/symex" xmlns:wpg="http://schemas.microsoft.com/office/word/2010/wordprocessingGroup" xmlns:wpi="http://schemas.microsoft.com/office/word/2010/wordprocessingInk" xmlns:wne="http://schemas.microsoft.com/office/word/2006/wordml" xmlns:wps="http://schemas.microsoft.com/office/word/2010/wordprocessingShape" mc:Ignorable="w14 w15 w16se wp14">
+<w:endnotes xmlns:wpc="http://schemas.microsoft.com/office/word/2010/wordprocessingCanvas" xmlns:cx="http://schemas.microsoft.com/office/drawing/2014/chartex" xmlns:cx1="http://schemas.microsoft.com/office/drawing/2015/9/8/chartex" xmlns:cx2="http://schemas.microsoft.com/office/drawing/2015/10/21/chartex" xmlns:cx3="http://schemas.microsoft.com/office/drawing/2016/5/9/chartex" xmlns:cx4="http://schemas.microsoft.com/office/drawing/2016/5/10/chartex" xmlns:cx5="http://schemas.microsoft.com/office/drawing/2016/5/11/chartex" xmlns:cx6="http://schemas.microsoft.com/office/drawing/2016/5/12/chartex" xmlns:cx7="http://schemas.microsoft.com/office/drawing/2016/5/13/chartex" xmlns:cx8="http://schemas.microsoft.com/office/drawing/2016/5/14/chartex" xmlns:mc="http://schemas.openxmlformats.org/markup-compatibility/2006" xmlns:aink="http://schemas.microsoft.com/office/drawing/2016/ink" xmlns:am3d="http://schemas.microsoft.com/office/drawing/2017/model3d" xmlns:o="urn:schemas-microsoft-com:office:office" xmlns:r="http://schemas.openxmlformats.org/officeDocument/2006/relationships" xmlns:m="http://schemas.openxmlformats.org/officeDocument/2006/math" xmlns:v="urn:schemas-microsoft-com:vml" xmlns:wp14="http://schemas.microsoft.com/office/word/2010/wordprocessingDrawing" xmlns:wp="http://schemas.openxmlformats.org/drawingml/2006/wordprocessingDrawing" xmlns:w10="urn:schemas-microsoft-com:office:word" xmlns:w="http://schemas.openxmlformats.org/wordprocessingml/2006/main" xmlns:w14="http://schemas.microsoft.com/office/word/2010/wordml" xmlns:w15="http://schemas.microsoft.com/office/word/2012/wordml" xmlns:w16cex="http://schemas.microsoft.com/office/word/2018/wordml/cex" xmlns:w16cid="http://schemas.microsoft.com/office/word/2016/wordml/cid" xmlns:w16="http://schemas.microsoft.com/office/word/2018/wordml" xmlns:w16sdtdh="http://schemas.microsoft.com/office/word/2020/wordml/sdtdatahash" xmlns:w16se="http://schemas.microsoft.com/office/word/2015/wordml/symex" xmlns:wpg="http://schemas.microsoft.com/office/word/2010/wordprocessingGroup" xmlns:wpi="http://schemas.microsoft.com/office/word/2010/wordprocessingInk" xmlns:wne="http://schemas.microsoft.com/office/word/2006/wordml" xmlns:wps="http://schemas.microsoft.com/office/word/2010/wordprocessingShape" mc:Ignorable="w14 w15 w16se w16cid w16 w16cex w16sdtdh wp14">
   <w:endnote w:type="separator" w:id="-1">
     <w:p>
       <w:pPr>
@@ -9915,7 +10027,7 @@
 </file>
 
 <file path=word/footer1.xml><?xml version="1.0" encoding="utf-8"?>
-<w:ftr xmlns:wpc="http://schemas.microsoft.com/office/word/2010/wordprocessingCanvas" xmlns:cx="http://schemas.microsoft.com/office/drawing/2014/chartex" xmlns:mc="http://schemas.openxmlformats.org/markup-compatibility/2006" xmlns:o="urn:schemas-microsoft-com:office:office" xmlns:r="http://schemas.openxmlformats.org/officeDocument/2006/relationships" xmlns:m="http://schemas.openxmlformats.org/officeDocument/2006/math" xmlns:v="urn:schemas-microsoft-com:vml" xmlns:wp14="http://schemas.microsoft.com/office/word/2010/wordprocessingDrawing" xmlns:wp="http://schemas.openxmlformats.org/drawingml/2006/wordprocessingDrawing" xmlns:w10="urn:schemas-microsoft-com:office:word" xmlns:w="http://schemas.openxmlformats.org/wordprocessingml/2006/main" xmlns:w14="http://schemas.microsoft.com/office/word/2010/wordml" xmlns:w15="http://schemas.microsoft.com/office/word/2012/wordml" xmlns:w16se="http://schemas.microsoft.com/office/word/2015/wordml/symex" xmlns:wpg="http://schemas.microsoft.com/office/word/2010/wordprocessingGroup" xmlns:wpi="http://schemas.microsoft.com/office/word/2010/wordprocessingInk" xmlns:wne="http://schemas.microsoft.com/office/word/2006/wordml" xmlns:wps="http://schemas.microsoft.com/office/word/2010/wordprocessingShape" mc:Ignorable="w14 w15 w16se wp14">
+<w:ftr xmlns:wpc="http://schemas.microsoft.com/office/word/2010/wordprocessingCanvas" xmlns:cx="http://schemas.microsoft.com/office/drawing/2014/chartex" xmlns:cx1="http://schemas.microsoft.com/office/drawing/2015/9/8/chartex" xmlns:cx2="http://schemas.microsoft.com/office/drawing/2015/10/21/chartex" xmlns:cx3="http://schemas.microsoft.com/office/drawing/2016/5/9/chartex" xmlns:cx4="http://schemas.microsoft.com/office/drawing/2016/5/10/chartex" xmlns:cx5="http://schemas.microsoft.com/office/drawing/2016/5/11/chartex" xmlns:cx6="http://schemas.microsoft.com/office/drawing/2016/5/12/chartex" xmlns:cx7="http://schemas.microsoft.com/office/drawing/2016/5/13/chartex" xmlns:cx8="http://schemas.microsoft.com/office/drawing/2016/5/14/chartex" xmlns:mc="http://schemas.openxmlformats.org/markup-compatibility/2006" xmlns:aink="http://schemas.microsoft.com/office/drawing/2016/ink" xmlns:am3d="http://schemas.microsoft.com/office/drawing/2017/model3d" xmlns:o="urn:schemas-microsoft-com:office:office" xmlns:r="http://schemas.openxmlformats.org/officeDocument/2006/relationships" xmlns:m="http://schemas.openxmlformats.org/officeDocument/2006/math" xmlns:v="urn:schemas-microsoft-com:vml" xmlns:wp14="http://schemas.microsoft.com/office/word/2010/wordprocessingDrawing" xmlns:wp="http://schemas.openxmlformats.org/drawingml/2006/wordprocessingDrawing" xmlns:w10="urn:schemas-microsoft-com:office:word" xmlns:w="http://schemas.openxmlformats.org/wordprocessingml/2006/main" xmlns:w14="http://schemas.microsoft.com/office/word/2010/wordml" xmlns:w15="http://schemas.microsoft.com/office/word/2012/wordml" xmlns:w16cex="http://schemas.microsoft.com/office/word/2018/wordml/cex" xmlns:w16cid="http://schemas.microsoft.com/office/word/2016/wordml/cid" xmlns:w16="http://schemas.microsoft.com/office/word/2018/wordml" xmlns:w16sdtdh="http://schemas.microsoft.com/office/word/2020/wordml/sdtdatahash" xmlns:w16se="http://schemas.microsoft.com/office/word/2015/wordml/symex" xmlns:wpg="http://schemas.microsoft.com/office/word/2010/wordprocessingGroup" xmlns:wpi="http://schemas.microsoft.com/office/word/2010/wordprocessingInk" xmlns:wne="http://schemas.microsoft.com/office/word/2006/wordml" xmlns:wps="http://schemas.microsoft.com/office/word/2010/wordprocessingShape" mc:Ignorable="w14 w15 w16se w16cid w16 w16cex w16sdtdh wp14">
   <w:sdt>
     <w:sdtPr>
       <w:rPr>
@@ -10004,7 +10116,7 @@
                 </wp:anchor>
               </w:drawing>
             </mc:Choice>
-            <mc:Fallback xmlns:cx1="http://schemas.microsoft.com/office/drawing/2015/9/8/chartex" xmlns:cx2="http://schemas.microsoft.com/office/drawing/2015/10/21/chartex" xmlns:cx3="http://schemas.microsoft.com/office/drawing/2016/5/9/chartex" xmlns:cx4="http://schemas.microsoft.com/office/drawing/2016/5/10/chartex" xmlns:cx5="http://schemas.microsoft.com/office/drawing/2016/5/11/chartex" xmlns:cx6="http://schemas.microsoft.com/office/drawing/2016/5/12/chartex" xmlns:cx7="http://schemas.microsoft.com/office/drawing/2016/5/13/chartex" xmlns:cx8="http://schemas.microsoft.com/office/drawing/2016/5/14/chartex" xmlns:aink="http://schemas.microsoft.com/office/drawing/2016/ink" xmlns:am3d="http://schemas.microsoft.com/office/drawing/2017/model3d" xmlns:w16cex="http://schemas.microsoft.com/office/word/2018/wordml/cex" xmlns:w16cid="http://schemas.microsoft.com/office/word/2016/wordml/cid" xmlns:w16="http://schemas.microsoft.com/office/word/2018/wordml" xmlns:w16sdtdh="http://schemas.microsoft.com/office/word/2020/wordml/sdtdatahash">
+            <mc:Fallback>
               <w:pict>
                 <v:line w14:anchorId="14CFEB0F" id="Straight Connector 1" o:spid="_x0000_s1026" style="position:absolute;z-index:251659264;visibility:visible;mso-wrap-style:square;mso-width-percent:0;mso-wrap-distance-left:9pt;mso-wrap-distance-top:0;mso-wrap-distance-right:9pt;mso-wrap-distance-bottom:0;mso-position-horizontal:absolute;mso-position-horizontal-relative:text;mso-position-vertical:absolute;mso-position-vertical-relative:text;mso-width-percent:0;mso-width-relative:margin" from="-5pt,-.6pt" to="549.4pt,-.6pt" o:gfxdata="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" strokecolor="black [3200]" strokeweight=".5pt">
                   <v:stroke joinstyle="miter"/>
@@ -10072,7 +10184,7 @@
 </file>
 
 <file path=word/footnotes.xml><?xml version="1.0" encoding="utf-8"?>
-<w:footnotes xmlns:wpc="http://schemas.microsoft.com/office/word/2010/wordprocessingCanvas" xmlns:cx="http://schemas.microsoft.com/office/drawing/2014/chartex" xmlns:mc="http://schemas.openxmlformats.org/markup-compatibility/2006" xmlns:o="urn:schemas-microsoft-com:office:office" xmlns:r="http://schemas.openxmlformats.org/officeDocument/2006/relationships" xmlns:m="http://schemas.openxmlformats.org/officeDocument/2006/math" xmlns:v="urn:schemas-microsoft-com:vml" xmlns:wp14="http://schemas.microsoft.com/office/word/2010/wordprocessingDrawing" xmlns:wp="http://schemas.openxmlformats.org/drawingml/2006/wordprocessingDrawing" xmlns:w10="urn:schemas-microsoft-com:office:word" xmlns:w="http://schemas.openxmlformats.org/wordprocessingml/2006/main" xmlns:w14="http://schemas.microsoft.com/office/word/2010/wordml" xmlns:w15="http://schemas.microsoft.com/office/word/2012/wordml" xmlns:w16se="http://schemas.microsoft.com/office/word/2015/wordml/symex" xmlns:wpg="http://schemas.microsoft.com/office/word/2010/wordprocessingGroup" xmlns:wpi="http://schemas.microsoft.com/office/word/2010/wordprocessingInk" xmlns:wne="http://schemas.microsoft.com/office/word/2006/wordml" xmlns:wps="http://schemas.microsoft.com/office/word/2010/wordprocessingShape" mc:Ignorable="w14 w15 w16se wp14">
+<w:footnotes xmlns:wpc="http://schemas.microsoft.com/office/word/2010/wordprocessingCanvas" xmlns:cx="http://schemas.microsoft.com/office/drawing/2014/chartex" xmlns:cx1="http://schemas.microsoft.com/office/drawing/2015/9/8/chartex" xmlns:cx2="http://schemas.microsoft.com/office/drawing/2015/10/21/chartex" xmlns:cx3="http://schemas.microsoft.com/office/drawing/2016/5/9/chartex" xmlns:cx4="http://schemas.microsoft.com/office/drawing/2016/5/10/chartex" xmlns:cx5="http://schemas.microsoft.com/office/drawing/2016/5/11/chartex" xmlns:cx6="http://schemas.microsoft.com/office/drawing/2016/5/12/chartex" xmlns:cx7="http://schemas.microsoft.com/office/drawing/2016/5/13/chartex" xmlns:cx8="http://schemas.microsoft.com/office/drawing/2016/5/14/chartex" xmlns:mc="http://schemas.openxmlformats.org/markup-compatibility/2006" xmlns:aink="http://schemas.microsoft.com/office/drawing/2016/ink" xmlns:am3d="http://schemas.microsoft.com/office/drawing/2017/model3d" xmlns:o="urn:schemas-microsoft-com:office:office" xmlns:r="http://schemas.openxmlformats.org/officeDocument/2006/relationships" xmlns:m="http://schemas.openxmlformats.org/officeDocument/2006/math" xmlns:v="urn:schemas-microsoft-com:vml" xmlns:wp14="http://schemas.microsoft.com/office/word/2010/wordprocessingDrawing" xmlns:wp="http://schemas.openxmlformats.org/drawingml/2006/wordprocessingDrawing" xmlns:w10="urn:schemas-microsoft-com:office:word" xmlns:w="http://schemas.openxmlformats.org/wordprocessingml/2006/main" xmlns:w14="http://schemas.microsoft.com/office/word/2010/wordml" xmlns:w15="http://schemas.microsoft.com/office/word/2012/wordml" xmlns:w16cex="http://schemas.microsoft.com/office/word/2018/wordml/cex" xmlns:w16cid="http://schemas.microsoft.com/office/word/2016/wordml/cid" xmlns:w16="http://schemas.microsoft.com/office/word/2018/wordml" xmlns:w16sdtdh="http://schemas.microsoft.com/office/word/2020/wordml/sdtdatahash" xmlns:w16se="http://schemas.microsoft.com/office/word/2015/wordml/symex" xmlns:wpg="http://schemas.microsoft.com/office/word/2010/wordprocessingGroup" xmlns:wpi="http://schemas.microsoft.com/office/word/2010/wordprocessingInk" xmlns:wne="http://schemas.microsoft.com/office/word/2006/wordml" xmlns:wps="http://schemas.microsoft.com/office/word/2010/wordprocessingShape" mc:Ignorable="w14 w15 w16se w16cid w16 w16cex w16sdtdh wp14">
   <w:footnote w:type="separator" w:id="-1">
     <w:p>
       <w:pPr>
@@ -10097,7 +10209,7 @@
 </file>
 
 <file path=word/numbering.xml><?xml version="1.0" encoding="utf-8"?>
-<w:numbering xmlns:wpc="http://schemas.microsoft.com/office/word/2010/wordprocessingCanvas" xmlns:cx="http://schemas.microsoft.com/office/drawing/2014/chartex" xmlns:mc="http://schemas.openxmlformats.org/markup-compatibility/2006" xmlns:o="urn:schemas-microsoft-com:office:office" xmlns:r="http://schemas.openxmlformats.org/officeDocument/2006/relationships" xmlns:m="http://schemas.openxmlformats.org/officeDocument/2006/math" xmlns:v="urn:schemas-microsoft-com:vml" xmlns:wp14="http://schemas.microsoft.com/office/word/2010/wordprocessingDrawing" xmlns:wp="http://schemas.openxmlformats.org/drawingml/2006/wordprocessingDrawing" xmlns:w10="urn:schemas-microsoft-com:office:word" xmlns:w="http://schemas.openxmlformats.org/wordprocessingml/2006/main" xmlns:w14="http://schemas.microsoft.com/office/word/2010/wordml" xmlns:w15="http://schemas.microsoft.com/office/word/2012/wordml" xmlns:w16se="http://schemas.microsoft.com/office/word/2015/wordml/symex" xmlns:wpg="http://schemas.microsoft.com/office/word/2010/wordprocessingGroup" xmlns:wpi="http://schemas.microsoft.com/office/word/2010/wordprocessingInk" xmlns:wne="http://schemas.microsoft.com/office/word/2006/wordml" xmlns:wps="http://schemas.microsoft.com/office/word/2010/wordprocessingShape" mc:Ignorable="w14 w15 w16se wp14">
+<w:numbering xmlns:wpc="http://schemas.microsoft.com/office/word/2010/wordprocessingCanvas" xmlns:cx="http://schemas.microsoft.com/office/drawing/2014/chartex" xmlns:cx1="http://schemas.microsoft.com/office/drawing/2015/9/8/chartex" xmlns:cx2="http://schemas.microsoft.com/office/drawing/2015/10/21/chartex" xmlns:cx3="http://schemas.microsoft.com/office/drawing/2016/5/9/chartex" xmlns:cx4="http://schemas.microsoft.com/office/drawing/2016/5/10/chartex" xmlns:cx5="http://schemas.microsoft.com/office/drawing/2016/5/11/chartex" xmlns:cx6="http://schemas.microsoft.com/office/drawing/2016/5/12/chartex" xmlns:cx7="http://schemas.microsoft.com/office/drawing/2016/5/13/chartex" xmlns:cx8="http://schemas.microsoft.com/office/drawing/2016/5/14/chartex" xmlns:mc="http://schemas.openxmlformats.org/markup-compatibility/2006" xmlns:aink="http://schemas.microsoft.com/office/drawing/2016/ink" xmlns:am3d="http://schemas.microsoft.com/office/drawing/2017/model3d" xmlns:o="urn:schemas-microsoft-com:office:office" xmlns:r="http://schemas.openxmlformats.org/officeDocument/2006/relationships" xmlns:m="http://schemas.openxmlformats.org/officeDocument/2006/math" xmlns:v="urn:schemas-microsoft-com:vml" xmlns:wp14="http://schemas.microsoft.com/office/word/2010/wordprocessingDrawing" xmlns:wp="http://schemas.openxmlformats.org/drawingml/2006/wordprocessingDrawing" xmlns:w10="urn:schemas-microsoft-com:office:word" xmlns:w="http://schemas.openxmlformats.org/wordprocessingml/2006/main" xmlns:w14="http://schemas.microsoft.com/office/word/2010/wordml" xmlns:w15="http://schemas.microsoft.com/office/word/2012/wordml" xmlns:w16cex="http://schemas.microsoft.com/office/word/2018/wordml/cex" xmlns:w16cid="http://schemas.microsoft.com/office/word/2016/wordml/cid" xmlns:w16="http://schemas.microsoft.com/office/word/2018/wordml" xmlns:w16sdtdh="http://schemas.microsoft.com/office/word/2020/wordml/sdtdatahash" xmlns:w16se="http://schemas.microsoft.com/office/word/2015/wordml/symex" xmlns:wpg="http://schemas.microsoft.com/office/word/2010/wordprocessingGroup" xmlns:wpi="http://schemas.microsoft.com/office/word/2010/wordprocessingInk" xmlns:wne="http://schemas.microsoft.com/office/word/2006/wordml" xmlns:wps="http://schemas.microsoft.com/office/word/2010/wordprocessingShape" mc:Ignorable="w14 w15 w16se w16cid w16 w16cex w16sdtdh wp14">
   <w:abstractNum w:abstractNumId="0" w15:restartNumberingAfterBreak="0">
     <w:nsid w:val="01A41CAE"/>
     <w:multiLevelType w:val="hybridMultilevel"/>
@@ -11591,6 +11703,118 @@
     </w:lvl>
   </w:abstractNum>
   <w:abstractNum w:abstractNumId="16" w15:restartNumberingAfterBreak="0">
+    <w:nsid w:val="622A3863"/>
+    <w:multiLevelType w:val="hybridMultilevel"/>
+    <w:tmpl w:val="C54C89E0"/>
+    <w:lvl w:ilvl="0" w:tplc="8D98709E">
+      <w:numFmt w:val="bullet"/>
+      <w:lvlText w:val="-"/>
+      <w:lvlJc w:val="left"/>
+      <w:pPr>
+        <w:ind w:left="720" w:hanging="360"/>
+      </w:pPr>
+      <w:rPr>
+        <w:rFonts w:ascii="Times New Roman" w:eastAsiaTheme="minorHAnsi" w:hAnsi="Times New Roman" w:cs="Times New Roman" w:hint="default"/>
+      </w:rPr>
+    </w:lvl>
+    <w:lvl w:ilvl="1" w:tplc="04090003" w:tentative="1">
+      <w:start w:val="1"/>
+      <w:numFmt w:val="bullet"/>
+      <w:lvlText w:val="o"/>
+      <w:lvlJc w:val="left"/>
+      <w:pPr>
+        <w:ind w:left="1440" w:hanging="360"/>
+      </w:pPr>
+      <w:rPr>
+        <w:rFonts w:ascii="Courier New" w:hAnsi="Courier New" w:cs="Courier New" w:hint="default"/>
+      </w:rPr>
+    </w:lvl>
+    <w:lvl w:ilvl="2" w:tplc="04090005" w:tentative="1">
+      <w:start w:val="1"/>
+      <w:numFmt w:val="bullet"/>
+      <w:lvlText w:val=""/>
+      <w:lvlJc w:val="left"/>
+      <w:pPr>
+        <w:ind w:left="2160" w:hanging="360"/>
+      </w:pPr>
+      <w:rPr>
+        <w:rFonts w:ascii="Wingdings" w:hAnsi="Wingdings" w:hint="default"/>
+      </w:rPr>
+    </w:lvl>
+    <w:lvl w:ilvl="3" w:tplc="04090001" w:tentative="1">
+      <w:start w:val="1"/>
+      <w:numFmt w:val="bullet"/>
+      <w:lvlText w:val=""/>
+      <w:lvlJc w:val="left"/>
+      <w:pPr>
+        <w:ind w:left="2880" w:hanging="360"/>
+      </w:pPr>
+      <w:rPr>
+        <w:rFonts w:ascii="Symbol" w:hAnsi="Symbol" w:hint="default"/>
+      </w:rPr>
+    </w:lvl>
+    <w:lvl w:ilvl="4" w:tplc="04090003" w:tentative="1">
+      <w:start w:val="1"/>
+      <w:numFmt w:val="bullet"/>
+      <w:lvlText w:val="o"/>
+      <w:lvlJc w:val="left"/>
+      <w:pPr>
+        <w:ind w:left="3600" w:hanging="360"/>
+      </w:pPr>
+      <w:rPr>
+        <w:rFonts w:ascii="Courier New" w:hAnsi="Courier New" w:cs="Courier New" w:hint="default"/>
+      </w:rPr>
+    </w:lvl>
+    <w:lvl w:ilvl="5" w:tplc="04090005" w:tentative="1">
+      <w:start w:val="1"/>
+      <w:numFmt w:val="bullet"/>
+      <w:lvlText w:val=""/>
+      <w:lvlJc w:val="left"/>
+      <w:pPr>
+        <w:ind w:left="4320" w:hanging="360"/>
+      </w:pPr>
+      <w:rPr>
+        <w:rFonts w:ascii="Wingdings" w:hAnsi="Wingdings" w:hint="default"/>
+      </w:rPr>
+    </w:lvl>
+    <w:lvl w:ilvl="6" w:tplc="04090001" w:tentative="1">
+      <w:start w:val="1"/>
+      <w:numFmt w:val="bullet"/>
+      <w:lvlText w:val=""/>
+      <w:lvlJc w:val="left"/>
+      <w:pPr>
+        <w:ind w:left="5040" w:hanging="360"/>
+      </w:pPr>
+      <w:rPr>
+        <w:rFonts w:ascii="Symbol" w:hAnsi="Symbol" w:hint="default"/>
+      </w:rPr>
+    </w:lvl>
+    <w:lvl w:ilvl="7" w:tplc="04090003" w:tentative="1">
+      <w:start w:val="1"/>
+      <w:numFmt w:val="bullet"/>
+      <w:lvlText w:val="o"/>
+      <w:lvlJc w:val="left"/>
+      <w:pPr>
+        <w:ind w:left="5760" w:hanging="360"/>
+      </w:pPr>
+      <w:rPr>
+        <w:rFonts w:ascii="Courier New" w:hAnsi="Courier New" w:cs="Courier New" w:hint="default"/>
+      </w:rPr>
+    </w:lvl>
+    <w:lvl w:ilvl="8" w:tplc="04090005" w:tentative="1">
+      <w:start w:val="1"/>
+      <w:numFmt w:val="bullet"/>
+      <w:lvlText w:val=""/>
+      <w:lvlJc w:val="left"/>
+      <w:pPr>
+        <w:ind w:left="6480" w:hanging="360"/>
+      </w:pPr>
+      <w:rPr>
+        <w:rFonts w:ascii="Wingdings" w:hAnsi="Wingdings" w:hint="default"/>
+      </w:rPr>
+    </w:lvl>
+  </w:abstractNum>
+  <w:abstractNum w:abstractNumId="17" w15:restartNumberingAfterBreak="0">
     <w:nsid w:val="64A85A78"/>
     <w:multiLevelType w:val="hybridMultilevel"/>
     <w:tmpl w:val="CF80D834"/>
@@ -11730,7 +11954,7 @@
       </w:rPr>
     </w:lvl>
   </w:abstractNum>
-  <w:abstractNum w:abstractNumId="17" w15:restartNumberingAfterBreak="0">
+  <w:abstractNum w:abstractNumId="18" w15:restartNumberingAfterBreak="0">
     <w:nsid w:val="680D0509"/>
     <w:multiLevelType w:val="hybridMultilevel"/>
     <w:tmpl w:val="5764341E"/>
@@ -11819,7 +12043,7 @@
       </w:pPr>
     </w:lvl>
   </w:abstractNum>
-  <w:abstractNum w:abstractNumId="18" w15:restartNumberingAfterBreak="0">
+  <w:abstractNum w:abstractNumId="19" w15:restartNumberingAfterBreak="0">
     <w:nsid w:val="6A575F67"/>
     <w:multiLevelType w:val="hybridMultilevel"/>
     <w:tmpl w:val="97C25522"/>
@@ -11932,7 +12156,7 @@
       </w:rPr>
     </w:lvl>
   </w:abstractNum>
-  <w:abstractNum w:abstractNumId="19" w15:restartNumberingAfterBreak="0">
+  <w:abstractNum w:abstractNumId="20" w15:restartNumberingAfterBreak="0">
     <w:nsid w:val="6C5A176C"/>
     <w:multiLevelType w:val="hybridMultilevel"/>
     <w:tmpl w:val="668C9670"/>
@@ -12021,7 +12245,7 @@
       </w:pPr>
     </w:lvl>
   </w:abstractNum>
-  <w:abstractNum w:abstractNumId="20" w15:restartNumberingAfterBreak="0">
+  <w:abstractNum w:abstractNumId="21" w15:restartNumberingAfterBreak="0">
     <w:nsid w:val="774028F8"/>
     <w:multiLevelType w:val="hybridMultilevel"/>
     <w:tmpl w:val="E81C14AC"/>
@@ -12134,7 +12358,7 @@
       </w:rPr>
     </w:lvl>
   </w:abstractNum>
-  <w:abstractNum w:abstractNumId="21" w15:restartNumberingAfterBreak="0">
+  <w:abstractNum w:abstractNumId="22" w15:restartNumberingAfterBreak="0">
     <w:nsid w:val="785D6C26"/>
     <w:multiLevelType w:val="hybridMultilevel"/>
     <w:tmpl w:val="53267194"/>
@@ -12246,7 +12470,7 @@
       </w:rPr>
     </w:lvl>
   </w:abstractNum>
-  <w:abstractNum w:abstractNumId="22" w15:restartNumberingAfterBreak="0">
+  <w:abstractNum w:abstractNumId="23" w15:restartNumberingAfterBreak="0">
     <w:nsid w:val="7B9C63E6"/>
     <w:multiLevelType w:val="hybridMultilevel"/>
     <w:tmpl w:val="D3E20E14"/>
@@ -12335,7 +12559,7 @@
       </w:pPr>
     </w:lvl>
   </w:abstractNum>
-  <w:abstractNum w:abstractNumId="23" w15:restartNumberingAfterBreak="0">
+  <w:abstractNum w:abstractNumId="24" w15:restartNumberingAfterBreak="0">
     <w:nsid w:val="7ECF294C"/>
     <w:multiLevelType w:val="hybridMultilevel"/>
     <w:tmpl w:val="227EC5FE"/>
@@ -12425,7 +12649,7 @@
     </w:lvl>
   </w:abstractNum>
   <w:num w:numId="1">
-    <w:abstractNumId w:val="20"/>
+    <w:abstractNumId w:val="21"/>
   </w:num>
   <w:num w:numId="2">
     <w:abstractNumId w:val="9"/>
@@ -12434,16 +12658,16 @@
     <w:abstractNumId w:val="6"/>
   </w:num>
   <w:num w:numId="4">
-    <w:abstractNumId w:val="16"/>
+    <w:abstractNumId w:val="17"/>
   </w:num>
   <w:num w:numId="5">
     <w:abstractNumId w:val="3"/>
   </w:num>
   <w:num w:numId="6">
-    <w:abstractNumId w:val="21"/>
+    <w:abstractNumId w:val="22"/>
   </w:num>
   <w:num w:numId="7">
-    <w:abstractNumId w:val="18"/>
+    <w:abstractNumId w:val="19"/>
   </w:num>
   <w:num w:numId="8">
     <w:abstractNumId w:val="2"/>
@@ -12458,7 +12682,7 @@
     <w:abstractNumId w:val="1"/>
   </w:num>
   <w:num w:numId="12">
-    <w:abstractNumId w:val="22"/>
+    <w:abstractNumId w:val="23"/>
   </w:num>
   <w:num w:numId="13">
     <w:abstractNumId w:val="14"/>
@@ -12467,7 +12691,7 @@
     <w:abstractNumId w:val="11"/>
   </w:num>
   <w:num w:numId="15">
-    <w:abstractNumId w:val="23"/>
+    <w:abstractNumId w:val="24"/>
   </w:num>
   <w:num w:numId="16">
     <w:abstractNumId w:val="5"/>
@@ -12488,19 +12712,22 @@
     <w:abstractNumId w:val="15"/>
   </w:num>
   <w:num w:numId="22">
-    <w:abstractNumId w:val="19"/>
+    <w:abstractNumId w:val="20"/>
   </w:num>
   <w:num w:numId="23">
-    <w:abstractNumId w:val="17"/>
+    <w:abstractNumId w:val="18"/>
   </w:num>
   <w:num w:numId="24">
     <w:abstractNumId w:val="8"/>
+  </w:num>
+  <w:num w:numId="25">
+    <w:abstractNumId w:val="16"/>
   </w:num>
 </w:numbering>
 </file>
 
 <file path=word/styles.xml><?xml version="1.0" encoding="utf-8"?>
-<w:styles xmlns:mc="http://schemas.openxmlformats.org/markup-compatibility/2006" xmlns:r="http://schemas.openxmlformats.org/officeDocument/2006/relationships" xmlns:w="http://schemas.openxmlformats.org/wordprocessingml/2006/main" xmlns:w14="http://schemas.microsoft.com/office/word/2010/wordml" xmlns:w15="http://schemas.microsoft.com/office/word/2012/wordml" xmlns:w16se="http://schemas.microsoft.com/office/word/2015/wordml/symex" mc:Ignorable="w14 w15 w16se">
+<w:styles xmlns:mc="http://schemas.openxmlformats.org/markup-compatibility/2006" xmlns:r="http://schemas.openxmlformats.org/officeDocument/2006/relationships" xmlns:w="http://schemas.openxmlformats.org/wordprocessingml/2006/main" xmlns:w14="http://schemas.microsoft.com/office/word/2010/wordml" xmlns:w15="http://schemas.microsoft.com/office/word/2012/wordml" xmlns:w16cex="http://schemas.microsoft.com/office/word/2018/wordml/cex" xmlns:w16cid="http://schemas.microsoft.com/office/word/2016/wordml/cid" xmlns:w16="http://schemas.microsoft.com/office/word/2018/wordml" xmlns:w16sdtdh="http://schemas.microsoft.com/office/word/2020/wordml/sdtdatahash" xmlns:w16se="http://schemas.microsoft.com/office/word/2015/wordml/symex" mc:Ignorable="w14 w15 w16se w16cid w16 w16cex w16sdtdh">
   <w:docDefaults>
     <w:rPrDefault>
       <w:rPr>
@@ -12516,7 +12743,7 @@
       </w:pPr>
     </w:pPrDefault>
   </w:docDefaults>
-  <w:latentStyles w:defLockedState="0" w:defUIPriority="99" w:defSemiHidden="0" w:defUnhideWhenUsed="0" w:defQFormat="0" w:count="371">
+  <w:latentStyles w:defLockedState="0" w:defUIPriority="99" w:defSemiHidden="0" w:defUnhideWhenUsed="0" w:defQFormat="0" w:count="376">
     <w:lsdException w:name="Normal" w:uiPriority="0" w:qFormat="1"/>
     <w:lsdException w:name="heading 1" w:uiPriority="9" w:qFormat="1"/>
     <w:lsdException w:name="heading 2" w:semiHidden="1" w:uiPriority="9" w:unhideWhenUsed="1" w:qFormat="1"/>
@@ -12622,7 +12849,6 @@
     <w:lsdException w:name="HTML Sample" w:semiHidden="1" w:unhideWhenUsed="1"/>
     <w:lsdException w:name="HTML Typewriter" w:semiHidden="1" w:unhideWhenUsed="1"/>
     <w:lsdException w:name="HTML Variable" w:semiHidden="1" w:unhideWhenUsed="1"/>
-    <w:lsdException w:name="Normal Table" w:semiHidden="1" w:unhideWhenUsed="1"/>
     <w:lsdException w:name="annotation subject" w:semiHidden="1" w:unhideWhenUsed="1"/>
     <w:lsdException w:name="No List" w:semiHidden="1" w:unhideWhenUsed="1"/>
     <w:lsdException w:name="Outline List 1" w:semiHidden="1" w:unhideWhenUsed="1"/>
@@ -12665,11 +12891,8 @@
     <w:lsdException w:name="Table Contemporary" w:semiHidden="1" w:unhideWhenUsed="1"/>
     <w:lsdException w:name="Table Elegant" w:semiHidden="1" w:unhideWhenUsed="1"/>
     <w:lsdException w:name="Table Professional" w:semiHidden="1" w:unhideWhenUsed="1"/>
-    <w:lsdException w:name="Table Subtle 1" w:semiHidden="1" w:unhideWhenUsed="1"/>
     <w:lsdException w:name="Table Subtle 2" w:semiHidden="1" w:unhideWhenUsed="1"/>
     <w:lsdException w:name="Table Web 1" w:semiHidden="1" w:unhideWhenUsed="1"/>
-    <w:lsdException w:name="Table Web 2" w:semiHidden="1" w:unhideWhenUsed="1"/>
-    <w:lsdException w:name="Table Web 3" w:semiHidden="1" w:unhideWhenUsed="1"/>
     <w:lsdException w:name="Balloon Text" w:semiHidden="1" w:unhideWhenUsed="1"/>
     <w:lsdException w:name="Table Grid" w:uiPriority="59"/>
     <w:lsdException w:name="Table Theme" w:semiHidden="1" w:unhideWhenUsed="1"/>
@@ -12888,6 +13111,11 @@
     <w:lsdException w:name="List Table 5 Dark Accent 6" w:uiPriority="50"/>
     <w:lsdException w:name="List Table 6 Colorful Accent 6" w:uiPriority="51"/>
     <w:lsdException w:name="List Table 7 Colorful Accent 6" w:uiPriority="52"/>
+    <w:lsdException w:name="Mention" w:semiHidden="1" w:unhideWhenUsed="1"/>
+    <w:lsdException w:name="Smart Hyperlink" w:semiHidden="1" w:unhideWhenUsed="1"/>
+    <w:lsdException w:name="Hashtag" w:semiHidden="1" w:unhideWhenUsed="1"/>
+    <w:lsdException w:name="Unresolved Mention" w:semiHidden="1" w:unhideWhenUsed="1"/>
+    <w:lsdException w:name="Smart Link" w:semiHidden="1" w:unhideWhenUsed="1"/>
   </w:latentStyles>
   <w:style w:type="paragraph" w:default="1" w:styleId="Normal">
     <w:name w:val="Normal"/>

</xml_diff>

<commit_message>
AppChat Android test API Room
</commit_message>
<xml_diff>
--- a/Document/cnmptudcntt_ke-hoach-va-nhat-ky-thuc-hien-NHOM6.docx
+++ b/Document/cnmptudcntt_ke-hoach-va-nhat-ky-thuc-hien-NHOM6.docx
@@ -4892,6 +4892,27 @@
                 <w:lang w:val="en-GB"/>
               </w:rPr>
             </w:pPr>
+            <w:r>
+              <w:rPr>
+                <w:szCs w:val="26"/>
+                <w:lang w:val="en-GB"/>
+              </w:rPr>
+              <w:t>Thiết kế các giao diện</w:t>
+            </w:r>
+            <w:r>
+              <w:rPr>
+                <w:szCs w:val="26"/>
+                <w:lang w:val="en-GB"/>
+              </w:rPr>
+              <w:t xml:space="preserve"> từ figma sang</w:t>
+            </w:r>
+            <w:r>
+              <w:rPr>
+                <w:szCs w:val="26"/>
+                <w:lang w:val="en-GB"/>
+              </w:rPr>
+              <w:t xml:space="preserve"> Android Studio</w:t>
+            </w:r>
           </w:p>
         </w:tc>
         <w:tc>
@@ -4916,6 +4937,13 @@
                 <w:lang w:val="en-GB"/>
               </w:rPr>
             </w:pPr>
+            <w:r>
+              <w:rPr>
+                <w:szCs w:val="26"/>
+                <w:lang w:val="en-GB"/>
+              </w:rPr>
+              <w:t>Mọi người</w:t>
+            </w:r>
           </w:p>
         </w:tc>
         <w:tc>
@@ -4940,6 +4968,13 @@
                 <w:lang w:val="en-GB"/>
               </w:rPr>
             </w:pPr>
+            <w:r>
+              <w:rPr>
+                <w:szCs w:val="26"/>
+                <w:lang w:val="en-GB"/>
+              </w:rPr>
+              <w:t>10/10</w:t>
+            </w:r>
           </w:p>
         </w:tc>
         <w:tc>
@@ -4964,6 +4999,20 @@
                 <w:lang w:val="en-GB"/>
               </w:rPr>
             </w:pPr>
+            <w:r>
+              <w:rPr>
+                <w:szCs w:val="26"/>
+                <w:lang w:val="en-GB"/>
+              </w:rPr>
+              <w:t xml:space="preserve">+ </w:t>
+            </w:r>
+            <w:r>
+              <w:rPr>
+                <w:szCs w:val="26"/>
+                <w:lang w:val="en-GB"/>
+              </w:rPr>
+              <w:t>Nhiệm vụ các thành viên tuần trước hoàn thành 100%</w:t>
+            </w:r>
           </w:p>
         </w:tc>
       </w:tr>
@@ -12849,6 +12898,7 @@
     <w:lsdException w:name="HTML Sample" w:semiHidden="1" w:unhideWhenUsed="1"/>
     <w:lsdException w:name="HTML Typewriter" w:semiHidden="1" w:unhideWhenUsed="1"/>
     <w:lsdException w:name="HTML Variable" w:semiHidden="1" w:unhideWhenUsed="1"/>
+    <w:lsdException w:name="Normal Table" w:semiHidden="1" w:unhideWhenUsed="1"/>
     <w:lsdException w:name="annotation subject" w:semiHidden="1" w:unhideWhenUsed="1"/>
     <w:lsdException w:name="No List" w:semiHidden="1" w:unhideWhenUsed="1"/>
     <w:lsdException w:name="Outline List 1" w:semiHidden="1" w:unhideWhenUsed="1"/>
@@ -12891,8 +12941,11 @@
     <w:lsdException w:name="Table Contemporary" w:semiHidden="1" w:unhideWhenUsed="1"/>
     <w:lsdException w:name="Table Elegant" w:semiHidden="1" w:unhideWhenUsed="1"/>
     <w:lsdException w:name="Table Professional" w:semiHidden="1" w:unhideWhenUsed="1"/>
+    <w:lsdException w:name="Table Subtle 1" w:semiHidden="1" w:unhideWhenUsed="1"/>
     <w:lsdException w:name="Table Subtle 2" w:semiHidden="1" w:unhideWhenUsed="1"/>
     <w:lsdException w:name="Table Web 1" w:semiHidden="1" w:unhideWhenUsed="1"/>
+    <w:lsdException w:name="Table Web 2" w:semiHidden="1" w:unhideWhenUsed="1"/>
+    <w:lsdException w:name="Table Web 3" w:semiHidden="1" w:unhideWhenUsed="1"/>
     <w:lsdException w:name="Balloon Text" w:semiHidden="1" w:unhideWhenUsed="1"/>
     <w:lsdException w:name="Table Grid" w:uiPriority="59"/>
     <w:lsdException w:name="Table Theme" w:semiHidden="1" w:unhideWhenUsed="1"/>

</xml_diff>